<commit_message>
update title and input_data
</commit_message>
<xml_diff>
--- a/project/res/title.docx
+++ b/project/res/title.docx
@@ -543,7 +543,7 @@
               <w:rPr>
                 <w:u w:val="single"/>
               </w:rPr>
-              <w:t> lesy1484@mail.ru</w:t>
+              <w:t>lesy1484@mail.ru ООО НПП "Компьютерные Технологии" г. Воронеж, ул. Ф. Энгельса, д.5</w:t>
             </w:r>
           </w:p>
         </w:tc>
@@ -576,7 +576,7 @@
               <w:rPr>
                 <w:u w:val="single"/>
               </w:rPr>
-              <w:t>ООО НПП "Компьютерные Технологии" г. Воронеж, ул. Ф. Энгельса, д.5</w:t>
+              <w:t>2018-03-19</w:t>
             </w:r>
           </w:p>
         </w:tc>
@@ -680,7 +680,7 @@
               <w:rPr>
                 <w:u w:val="single"/>
               </w:rPr>
-              <w:t>2018-03-19</w:t>
+              <w:t/>
             </w:r>
             <w:r>
               <w:t xml:space="preserve"> г.</w:t>

</xml_diff>